<commit_message>
modify report for lab4
</commit_message>
<xml_diff>
--- a/Lab4/Lab4.docx
+++ b/Lab4/Lab4.docx
@@ -344,13 +344,7 @@
         <w:rPr>
           <w:sz w:val="52"/>
         </w:rPr>
-        <w:t xml:space="preserve">work nr. </w:t>
-      </w:r>
-      <w:r>
-        <w:rPr>
-          <w:sz w:val="52"/>
-        </w:rPr>
-        <w:t>4</w:t>
+        <w:t>work nr. 4</w:t>
       </w:r>
     </w:p>
     <w:p>
@@ -382,13 +376,7 @@
         <w:rPr>
           <w:sz w:val="52"/>
         </w:rPr>
-        <w:t xml:space="preserve">Topic: </w:t>
-      </w:r>
-      <w:r>
-        <w:rPr>
-          <w:sz w:val="52"/>
-        </w:rPr>
-        <w:t>Regular expressions</w:t>
+        <w:t>Topic: Regular expressions</w:t>
       </w:r>
     </w:p>
     <w:p>
@@ -1319,6 +1307,66 @@
     </w:p>
     <w:p>
       <w:pPr>
+        <w:spacing w:line="360" w:lineRule="auto"/>
+        <w:jc w:val="both"/>
+        <w:rPr>
+          <w:sz w:val="24"/>
+        </w:rPr>
+      </w:pPr>
+      <w:r>
+        <w:rPr>
+          <w:sz w:val="24"/>
+        </w:rPr>
+        <w:t>The code checks if the current character is an opening parenthesis "(" and if the next character after the closing parenthesis ")" is a plus sign "+". This condition suggests that there should be one or more occurrences of characters/options enclosed within the parentheses.</w:t>
+      </w:r>
+    </w:p>
+    <w:p>
+      <w:pPr>
+        <w:spacing w:line="360" w:lineRule="auto"/>
+        <w:jc w:val="both"/>
+        <w:rPr>
+          <w:sz w:val="24"/>
+        </w:rPr>
+      </w:pPr>
+      <w:r>
+        <w:rPr>
+          <w:sz w:val="24"/>
+        </w:rPr>
+        <w:t>It generates a random integer between 1 and 5, inclusive, indicating the number of times the characters/options within the parentheses will be repeated.</w:t>
+      </w:r>
+    </w:p>
+    <w:p>
+      <w:pPr>
+        <w:spacing w:line="360" w:lineRule="auto"/>
+        <w:jc w:val="both"/>
+        <w:rPr>
+          <w:sz w:val="24"/>
+        </w:rPr>
+      </w:pPr>
+      <w:r>
+        <w:rPr>
+          <w:sz w:val="24"/>
+        </w:rPr>
+        <w:t>A loop is initiated that iterates a number of times equal to the randomly chosen value (stored in the variable times). This ensures that the characters/options within the parentheses are added to the output string the specified number of times.</w:t>
+      </w:r>
+    </w:p>
+    <w:p>
+      <w:pPr>
+        <w:spacing w:line="360" w:lineRule="auto"/>
+        <w:jc w:val="both"/>
+        <w:rPr>
+          <w:sz w:val="24"/>
+        </w:rPr>
+      </w:pPr>
+      <w:r>
+        <w:rPr>
+          <w:sz w:val="24"/>
+        </w:rPr>
+        <w:t>Within the loop, a random option is chosen from the characters/options enclosed within the parentheses, and it is added to the output string.</w:t>
+      </w:r>
+    </w:p>
+    <w:p>
+      <w:pPr>
         <w:pStyle w:val="ListParagraph"/>
         <w:numPr>
           <w:ilvl w:val="0"/>
@@ -1590,7 +1638,15 @@
           <w:rFonts w:ascii="Courier New" w:hAnsi="Courier New" w:cs="Courier New"/>
           <w:sz w:val="20"/>
         </w:rPr>
-        <w:t xml:space="preserve"> occurrences from options: Adding {char} to string =&gt; {string}")</w:t>
+        <w:t xml:space="preserve"> occurrences from options: Adding {char} to </w:t>
+      </w:r>
+      <w:r>
+        <w:rPr>
+          <w:rFonts w:ascii="Courier New" w:hAnsi="Courier New" w:cs="Courier New"/>
+          <w:sz w:val="20"/>
+        </w:rPr>
+        <w:lastRenderedPageBreak/>
+        <w:t>string =&gt; {string}")</w:t>
       </w:r>
     </w:p>
     <w:p>
@@ -1667,6 +1723,90 @@
         <w:rPr>
           <w:sz w:val="24"/>
         </w:rPr>
+        <w:t>This code block checks if the current character is an opening parenthesis "(" and if the next character after the closing p</w:t>
+      </w:r>
+      <w:bookmarkStart w:id="0" w:name="_GoBack"/>
+      <w:bookmarkEnd w:id="0"/>
+      <w:r>
+        <w:rPr>
+          <w:sz w:val="24"/>
+        </w:rPr>
+        <w:t>arenthesis ")" is an opening brace "{". This condition indicates that there's a specified fixed number of occurrences for characters/options enclosed within the parentheses.</w:t>
+      </w:r>
+      <w:r>
+        <w:rPr>
+          <w:sz w:val="24"/>
+        </w:rPr>
+        <w:t xml:space="preserve"> </w:t>
+      </w:r>
+      <w:r>
+        <w:rPr>
+          <w:sz w:val="24"/>
+        </w:rPr>
+        <w:t>It retrieves the fixed number of occurrences specified within the braces by converting the substring following the opening brace "{" to an integer.</w:t>
+      </w:r>
+      <w:r>
+        <w:rPr>
+          <w:sz w:val="24"/>
+        </w:rPr>
+        <w:t xml:space="preserve"> </w:t>
+      </w:r>
+      <w:r>
+        <w:rPr>
+          <w:sz w:val="24"/>
+        </w:rPr>
+        <w:t>A loop is initiated that iterates a number of times equal to the fixed number of occurrences obtained in the previous step. This ensures that the characters/options within the parentheses are added to the output string the specified number of times.</w:t>
+      </w:r>
+      <w:r>
+        <w:rPr>
+          <w:sz w:val="24"/>
+        </w:rPr>
+        <w:t xml:space="preserve"> </w:t>
+      </w:r>
+      <w:r>
+        <w:rPr>
+          <w:sz w:val="24"/>
+        </w:rPr>
+        <w:t>Within the loop, a random option is chosen from the characters/options enclosed within the parentheses, and it is added to the output string.</w:t>
+      </w:r>
+      <w:r>
+        <w:rPr>
+          <w:sz w:val="24"/>
+        </w:rPr>
+        <w:t xml:space="preserve"> </w:t>
+      </w:r>
+      <w:r>
+        <w:rPr>
+          <w:sz w:val="24"/>
+        </w:rPr>
+        <w:t>After the loop completes, the index "</w:t>
+      </w:r>
+      <w:proofErr w:type="spellStart"/>
+      <w:r>
+        <w:rPr>
+          <w:sz w:val="24"/>
+        </w:rPr>
+        <w:t>i</w:t>
+      </w:r>
+      <w:proofErr w:type="spellEnd"/>
+      <w:r>
+        <w:rPr>
+          <w:sz w:val="24"/>
+        </w:rPr>
+        <w:t>" is updated to the position of the closing brace "}". This ensures that the main loop continues parsing the rule string from the correct position after processing the fixed occurrences.</w:t>
+      </w:r>
+    </w:p>
+    <w:p>
+      <w:pPr>
+        <w:spacing w:line="360" w:lineRule="auto"/>
+        <w:rPr>
+          <w:sz w:val="24"/>
+        </w:rPr>
+      </w:pPr>
+      <w:r>
+        <w:rPr>
+          <w:sz w:val="24"/>
+        </w:rPr>
         <w:t xml:space="preserve">Other cases are 0 or more occurrences, 0 or 1 occurrence or just one. The code for </w:t>
       </w:r>
       <w:r>
@@ -1892,139 +2032,417 @@
           <w:rFonts w:ascii="Courier New" w:hAnsi="Courier New" w:cs="Courier New"/>
           <w:sz w:val="20"/>
         </w:rPr>
+        <w:t>print(</w:t>
+      </w:r>
+      <w:proofErr w:type="gramEnd"/>
+      <w:r>
+        <w:rPr>
+          <w:rFonts w:ascii="Courier New" w:hAnsi="Courier New" w:cs="Courier New"/>
+          <w:sz w:val="20"/>
+        </w:rPr>
+        <w:t>'Final string: ',</w:t>
+      </w:r>
+      <w:proofErr w:type="spellStart"/>
+      <w:r>
+        <w:rPr>
+          <w:rFonts w:ascii="Courier New" w:hAnsi="Courier New" w:cs="Courier New"/>
+          <w:sz w:val="20"/>
+        </w:rPr>
+        <w:t>generateString</w:t>
+      </w:r>
+      <w:proofErr w:type="spellEnd"/>
+      <w:r>
+        <w:rPr>
+          <w:rFonts w:ascii="Courier New" w:hAnsi="Courier New" w:cs="Courier New"/>
+          <w:sz w:val="20"/>
+        </w:rPr>
+        <w:t>(rule2))</w:t>
+      </w:r>
+    </w:p>
+    <w:p>
+      <w:pPr>
+        <w:spacing w:line="360" w:lineRule="auto"/>
+        <w:rPr>
+          <w:rFonts w:ascii="Courier New" w:hAnsi="Courier New" w:cs="Courier New"/>
+          <w:sz w:val="20"/>
+        </w:rPr>
+      </w:pPr>
+      <w:proofErr w:type="gramStart"/>
+      <w:r>
+        <w:rPr>
+          <w:rFonts w:ascii="Courier New" w:hAnsi="Courier New" w:cs="Courier New"/>
+          <w:sz w:val="20"/>
+        </w:rPr>
+        <w:t>print(</w:t>
+      </w:r>
+      <w:proofErr w:type="gramEnd"/>
+      <w:r>
+        <w:rPr>
+          <w:rFonts w:ascii="Courier New" w:hAnsi="Courier New" w:cs="Courier New"/>
+          <w:sz w:val="20"/>
+        </w:rPr>
+        <w:t>'-'*70)</w:t>
+      </w:r>
+    </w:p>
+    <w:p>
+      <w:pPr>
+        <w:spacing w:line="360" w:lineRule="auto"/>
+        <w:rPr>
+          <w:rFonts w:ascii="Courier New" w:hAnsi="Courier New" w:cs="Courier New"/>
+          <w:sz w:val="20"/>
+        </w:rPr>
+      </w:pPr>
+    </w:p>
+    <w:p>
+      <w:pPr>
+        <w:spacing w:line="360" w:lineRule="auto"/>
+        <w:rPr>
+          <w:rFonts w:ascii="Courier New" w:hAnsi="Courier New" w:cs="Courier New"/>
+          <w:sz w:val="20"/>
+        </w:rPr>
+      </w:pPr>
+      <w:r>
+        <w:rPr>
+          <w:rFonts w:ascii="Courier New" w:hAnsi="Courier New" w:cs="Courier New"/>
+          <w:sz w:val="20"/>
+        </w:rPr>
+        <w:t>rule3 = "J+K(L|M|</w:t>
+      </w:r>
+      <w:proofErr w:type="gramStart"/>
+      <w:r>
+        <w:rPr>
+          <w:rFonts w:ascii="Courier New" w:hAnsi="Courier New" w:cs="Courier New"/>
+          <w:sz w:val="20"/>
+        </w:rPr>
+        <w:t>N)*</w:t>
+      </w:r>
+      <w:proofErr w:type="gramEnd"/>
+      <w:r>
+        <w:rPr>
+          <w:rFonts w:ascii="Courier New" w:hAnsi="Courier New" w:cs="Courier New"/>
+          <w:sz w:val="20"/>
+        </w:rPr>
+        <w:t>O?(P|Q){"+"3}"</w:t>
+      </w:r>
+    </w:p>
+    <w:p>
+      <w:pPr>
+        <w:spacing w:line="360" w:lineRule="auto"/>
+        <w:rPr>
+          <w:rFonts w:ascii="Courier New" w:hAnsi="Courier New" w:cs="Courier New"/>
+          <w:sz w:val="20"/>
+        </w:rPr>
+      </w:pPr>
+      <w:proofErr w:type="gramStart"/>
+      <w:r>
+        <w:rPr>
+          <w:rFonts w:ascii="Courier New" w:hAnsi="Courier New" w:cs="Courier New"/>
+          <w:sz w:val="20"/>
+        </w:rPr>
+        <w:t>print(</w:t>
+      </w:r>
+      <w:proofErr w:type="gramEnd"/>
+      <w:r>
+        <w:rPr>
+          <w:rFonts w:ascii="Courier New" w:hAnsi="Courier New" w:cs="Courier New"/>
+          <w:sz w:val="20"/>
+        </w:rPr>
+        <w:t>'Final string: ',</w:t>
+      </w:r>
+      <w:proofErr w:type="spellStart"/>
+      <w:r>
+        <w:rPr>
+          <w:rFonts w:ascii="Courier New" w:hAnsi="Courier New" w:cs="Courier New"/>
+          <w:sz w:val="20"/>
+        </w:rPr>
+        <w:t>generateString</w:t>
+      </w:r>
+      <w:proofErr w:type="spellEnd"/>
+      <w:r>
+        <w:rPr>
+          <w:rFonts w:ascii="Courier New" w:hAnsi="Courier New" w:cs="Courier New"/>
+          <w:sz w:val="20"/>
+        </w:rPr>
+        <w:t>(rule3))</w:t>
+      </w:r>
+    </w:p>
+    <w:p>
+      <w:pPr>
+        <w:spacing w:line="360" w:lineRule="auto"/>
+        <w:jc w:val="both"/>
+        <w:rPr>
+          <w:sz w:val="24"/>
+        </w:rPr>
+      </w:pPr>
+    </w:p>
+    <w:p>
+      <w:pPr>
+        <w:spacing w:line="360" w:lineRule="auto"/>
+        <w:jc w:val="both"/>
+        <w:rPr>
+          <w:sz w:val="24"/>
+        </w:rPr>
+      </w:pPr>
+      <w:r>
+        <w:rPr>
+          <w:sz w:val="24"/>
+        </w:rPr>
+        <w:t>rule1 = "O(P|Q|</w:t>
+      </w:r>
+      <w:proofErr w:type="gramStart"/>
+      <w:r>
+        <w:rPr>
+          <w:sz w:val="24"/>
+        </w:rPr>
+        <w:t>R)+</w:t>
+      </w:r>
+      <w:proofErr w:type="gramEnd"/>
+      <w:r>
+        <w:rPr>
+          <w:sz w:val="24"/>
+        </w:rPr>
+        <w:t>2(3|4)": This line defines the first rule as a string where "O" is followed by one or more occurrences of either "P", "Q", or "R", followed by the literal "2" and one occurrence of either "3" or "4".</w:t>
+      </w:r>
+    </w:p>
+    <w:p>
+      <w:pPr>
+        <w:spacing w:line="360" w:lineRule="auto"/>
+        <w:jc w:val="both"/>
+        <w:rPr>
+          <w:sz w:val="24"/>
+        </w:rPr>
+      </w:pPr>
+      <w:proofErr w:type="gramStart"/>
+      <w:r>
+        <w:rPr>
+          <w:sz w:val="24"/>
+        </w:rPr>
+        <w:t>print(</w:t>
+      </w:r>
+      <w:proofErr w:type="gramEnd"/>
+      <w:r>
+        <w:rPr>
+          <w:sz w:val="24"/>
+        </w:rPr>
+        <w:t>'Final string: ',</w:t>
+      </w:r>
+      <w:proofErr w:type="spellStart"/>
+      <w:r>
+        <w:rPr>
+          <w:sz w:val="24"/>
+        </w:rPr>
+        <w:t>generateString</w:t>
+      </w:r>
+      <w:proofErr w:type="spellEnd"/>
+      <w:r>
+        <w:rPr>
+          <w:sz w:val="24"/>
+        </w:rPr>
+        <w:t xml:space="preserve">(rule1)): This line calls the </w:t>
+      </w:r>
+      <w:proofErr w:type="spellStart"/>
+      <w:r>
+        <w:rPr>
+          <w:sz w:val="24"/>
+        </w:rPr>
+        <w:t>generateString</w:t>
+      </w:r>
+      <w:proofErr w:type="spellEnd"/>
+      <w:r>
+        <w:rPr>
+          <w:sz w:val="24"/>
+        </w:rPr>
+        <w:t xml:space="preserve"> function with the first </w:t>
+      </w:r>
+      <w:r>
+        <w:rPr>
+          <w:sz w:val="24"/>
+        </w:rPr>
         <w:lastRenderedPageBreak/>
+        <w:t>rule rule1 as an argument and prints the resulting string along with the label "Final string".</w:t>
+      </w:r>
+    </w:p>
+    <w:p>
+      <w:pPr>
+        <w:spacing w:line="360" w:lineRule="auto"/>
+        <w:jc w:val="both"/>
+        <w:rPr>
+          <w:sz w:val="24"/>
+        </w:rPr>
+      </w:pPr>
+    </w:p>
+    <w:p>
+      <w:pPr>
+        <w:spacing w:line="360" w:lineRule="auto"/>
+        <w:jc w:val="both"/>
+        <w:rPr>
+          <w:sz w:val="24"/>
+        </w:rPr>
+      </w:pPr>
+      <w:r>
+        <w:rPr>
+          <w:sz w:val="24"/>
+        </w:rPr>
+        <w:t>rule2 = "A*B(C|D|</w:t>
+      </w:r>
+      <w:proofErr w:type="gramStart"/>
+      <w:r>
+        <w:rPr>
+          <w:sz w:val="24"/>
+        </w:rPr>
+        <w:t>E)F</w:t>
+      </w:r>
+      <w:proofErr w:type="gramEnd"/>
+      <w:r>
+        <w:rPr>
+          <w:sz w:val="24"/>
+        </w:rPr>
+        <w:t>(</w:t>
+      </w:r>
+      <w:proofErr w:type="spellStart"/>
+      <w:r>
+        <w:rPr>
+          <w:sz w:val="24"/>
+        </w:rPr>
+        <w:t>G|H|i</w:t>
+      </w:r>
+      <w:proofErr w:type="spellEnd"/>
+      <w:r>
+        <w:rPr>
+          <w:sz w:val="24"/>
+        </w:rPr>
+        <w:t>){"+"2}": Here, the second rule is defined as a string where "A" occurs zero or more times, followed by one occurrence of either "B", "C", or "D", followed by "F", followed by one occurrence of either "G", "H", or "</w:t>
+      </w:r>
+      <w:proofErr w:type="spellStart"/>
+      <w:r>
+        <w:rPr>
+          <w:sz w:val="24"/>
+        </w:rPr>
+        <w:t>i</w:t>
+      </w:r>
+      <w:proofErr w:type="spellEnd"/>
+      <w:r>
+        <w:rPr>
+          <w:sz w:val="24"/>
+        </w:rPr>
+        <w:t>" repeated exactly twice.</w:t>
+      </w:r>
+    </w:p>
+    <w:p>
+      <w:pPr>
+        <w:spacing w:line="360" w:lineRule="auto"/>
+        <w:jc w:val="both"/>
+        <w:rPr>
+          <w:sz w:val="24"/>
+        </w:rPr>
+      </w:pPr>
+      <w:proofErr w:type="gramStart"/>
+      <w:r>
+        <w:rPr>
+          <w:sz w:val="24"/>
+        </w:rPr>
         <w:t>print(</w:t>
       </w:r>
       <w:proofErr w:type="gramEnd"/>
       <w:r>
         <w:rPr>
-          <w:rFonts w:ascii="Courier New" w:hAnsi="Courier New" w:cs="Courier New"/>
-          <w:sz w:val="20"/>
+          <w:sz w:val="24"/>
         </w:rPr>
         <w:t>'Final string: ',</w:t>
       </w:r>
       <w:proofErr w:type="spellStart"/>
       <w:r>
         <w:rPr>
-          <w:rFonts w:ascii="Courier New" w:hAnsi="Courier New" w:cs="Courier New"/>
-          <w:sz w:val="20"/>
+          <w:sz w:val="24"/>
         </w:rPr>
         <w:t>generateString</w:t>
       </w:r>
       <w:proofErr w:type="spellEnd"/>
       <w:r>
         <w:rPr>
-          <w:rFonts w:ascii="Courier New" w:hAnsi="Courier New" w:cs="Courier New"/>
-          <w:sz w:val="20"/>
-        </w:rPr>
-        <w:t>(rule2))</w:t>
-      </w:r>
-    </w:p>
-    <w:p>
-      <w:pPr>
-        <w:spacing w:line="360" w:lineRule="auto"/>
-        <w:rPr>
-          <w:rFonts w:ascii="Courier New" w:hAnsi="Courier New" w:cs="Courier New"/>
-          <w:sz w:val="20"/>
+          <w:sz w:val="24"/>
+        </w:rPr>
+        <w:t xml:space="preserve">(rule2)): This line calls the </w:t>
+      </w:r>
+      <w:proofErr w:type="spellStart"/>
+      <w:r>
+        <w:rPr>
+          <w:sz w:val="24"/>
+        </w:rPr>
+        <w:t>generateString</w:t>
+      </w:r>
+      <w:proofErr w:type="spellEnd"/>
+      <w:r>
+        <w:rPr>
+          <w:sz w:val="24"/>
+        </w:rPr>
+        <w:t xml:space="preserve"> function with the second rule rule2 as an argument and prints the resulting string.</w:t>
+      </w:r>
+    </w:p>
+    <w:p>
+      <w:pPr>
+        <w:spacing w:line="360" w:lineRule="auto"/>
+        <w:jc w:val="both"/>
+        <w:rPr>
+          <w:sz w:val="24"/>
+        </w:rPr>
+      </w:pPr>
+      <w:r>
+        <w:rPr>
+          <w:sz w:val="24"/>
+        </w:rPr>
+        <w:t>rule3 = "J+K(L|M|N)*O?(P|Q){"+"3}": This line defines the third rule as a string where "J" occurs one or more times, followed by "K", followed by zero or more occurrences of either "L", "M", or "N", followed by zero or one occurrence of "O", followed by either "P" or "Q" repeated exactly three times.</w:t>
+      </w:r>
+    </w:p>
+    <w:p>
+      <w:pPr>
+        <w:spacing w:line="360" w:lineRule="auto"/>
+        <w:jc w:val="both"/>
+        <w:rPr>
+          <w:sz w:val="24"/>
         </w:rPr>
       </w:pPr>
       <w:proofErr w:type="gramStart"/>
       <w:r>
         <w:rPr>
-          <w:rFonts w:ascii="Courier New" w:hAnsi="Courier New" w:cs="Courier New"/>
-          <w:sz w:val="20"/>
+          <w:sz w:val="24"/>
         </w:rPr>
         <w:t>print(</w:t>
       </w:r>
       <w:proofErr w:type="gramEnd"/>
       <w:r>
         <w:rPr>
-          <w:rFonts w:ascii="Courier New" w:hAnsi="Courier New" w:cs="Courier New"/>
-          <w:sz w:val="20"/>
-        </w:rPr>
-        <w:t>'-'*70)</w:t>
-      </w:r>
-    </w:p>
-    <w:p>
-      <w:pPr>
-        <w:spacing w:line="360" w:lineRule="auto"/>
-        <w:rPr>
-          <w:rFonts w:ascii="Courier New" w:hAnsi="Courier New" w:cs="Courier New"/>
-          <w:sz w:val="20"/>
-        </w:rPr>
-      </w:pPr>
-    </w:p>
-    <w:p>
-      <w:pPr>
-        <w:spacing w:line="360" w:lineRule="auto"/>
-        <w:rPr>
-          <w:rFonts w:ascii="Courier New" w:hAnsi="Courier New" w:cs="Courier New"/>
-          <w:sz w:val="20"/>
-        </w:rPr>
-      </w:pPr>
-      <w:r>
-        <w:rPr>
-          <w:rFonts w:ascii="Courier New" w:hAnsi="Courier New" w:cs="Courier New"/>
-          <w:sz w:val="20"/>
-        </w:rPr>
-        <w:t>rule3 = "J+K(L|M|</w:t>
-      </w:r>
-      <w:proofErr w:type="gramStart"/>
-      <w:r>
-        <w:rPr>
-          <w:rFonts w:ascii="Courier New" w:hAnsi="Courier New" w:cs="Courier New"/>
-          <w:sz w:val="20"/>
-        </w:rPr>
-        <w:t>N)*</w:t>
-      </w:r>
-      <w:proofErr w:type="gramEnd"/>
-      <w:r>
-        <w:rPr>
-          <w:rFonts w:ascii="Courier New" w:hAnsi="Courier New" w:cs="Courier New"/>
-          <w:sz w:val="20"/>
-        </w:rPr>
-        <w:t>O?(P|Q){"+"3}"</w:t>
-      </w:r>
-    </w:p>
-    <w:p>
-      <w:pPr>
-        <w:spacing w:line="360" w:lineRule="auto"/>
-        <w:rPr>
-          <w:rFonts w:ascii="Courier New" w:hAnsi="Courier New" w:cs="Courier New"/>
-          <w:sz w:val="20"/>
-        </w:rPr>
-      </w:pPr>
-      <w:proofErr w:type="gramStart"/>
-      <w:r>
-        <w:rPr>
-          <w:rFonts w:ascii="Courier New" w:hAnsi="Courier New" w:cs="Courier New"/>
-          <w:sz w:val="20"/>
-        </w:rPr>
-        <w:t>print(</w:t>
-      </w:r>
-      <w:proofErr w:type="gramEnd"/>
-      <w:r>
-        <w:rPr>
-          <w:rFonts w:ascii="Courier New" w:hAnsi="Courier New" w:cs="Courier New"/>
-          <w:sz w:val="20"/>
+          <w:sz w:val="24"/>
         </w:rPr>
         <w:t>'Final string: ',</w:t>
       </w:r>
       <w:proofErr w:type="spellStart"/>
       <w:r>
         <w:rPr>
-          <w:rFonts w:ascii="Courier New" w:hAnsi="Courier New" w:cs="Courier New"/>
-          <w:sz w:val="20"/>
+          <w:sz w:val="24"/>
         </w:rPr>
         <w:t>generateString</w:t>
       </w:r>
       <w:proofErr w:type="spellEnd"/>
       <w:r>
         <w:rPr>
-          <w:rFonts w:ascii="Courier New" w:hAnsi="Courier New" w:cs="Courier New"/>
-          <w:sz w:val="20"/>
-        </w:rPr>
-        <w:t>(rule3))</w:t>
+          <w:sz w:val="24"/>
+        </w:rPr>
+        <w:t xml:space="preserve">(rule3)): Finally, this line calls the </w:t>
+      </w:r>
+      <w:proofErr w:type="spellStart"/>
+      <w:r>
+        <w:rPr>
+          <w:sz w:val="24"/>
+        </w:rPr>
+        <w:t>generateString</w:t>
+      </w:r>
+      <w:proofErr w:type="spellEnd"/>
+      <w:r>
+        <w:rPr>
+          <w:sz w:val="24"/>
+        </w:rPr>
+        <w:t xml:space="preserve"> function with the third rule rule3 as an argument and prints the resulting string.</w:t>
       </w:r>
     </w:p>
     <w:p>
@@ -2046,6 +2464,7 @@
     </w:p>
     <w:p>
       <w:pPr>
+        <w:ind w:left="3600"/>
         <w:rPr>
           <w:b/>
           <w:i/>
@@ -2054,25 +2473,17 @@
     </w:p>
     <w:p>
       <w:pPr>
-        <w:ind w:left="3600"/>
+        <w:jc w:val="center"/>
         <w:rPr>
           <w:b/>
           <w:i/>
         </w:rPr>
       </w:pPr>
-    </w:p>
-    <w:p>
-      <w:pPr>
-        <w:jc w:val="center"/>
+      <w:r>
         <w:rPr>
           <w:b/>
           <w:i/>
-        </w:rPr>
-      </w:pPr>
-      <w:r>
-        <w:rPr>
-          <w:b/>
-          <w:i/>
+          <w:noProof/>
         </w:rPr>
         <w:drawing>
           <wp:inline distT="0" distB="0" distL="0" distR="0" wp14:anchorId="31F9AFB4" wp14:editId="155E0DAC">
@@ -2122,6 +2533,7 @@
     </w:p>
     <w:p>
       <w:r>
+        <w:lastRenderedPageBreak/>
         <w:tab/>
       </w:r>
       <w:r>
@@ -2135,18 +2547,6 @@
         <w:t>Figure 1. Output for all 3 rules</w:t>
       </w:r>
     </w:p>
-    <w:p/>
-    <w:p/>
-    <w:p/>
-    <w:p/>
-    <w:p/>
-    <w:p/>
-    <w:p/>
-    <w:p/>
-    <w:p/>
-    <w:p/>
-    <w:p/>
-    <w:p/>
     <w:p>
       <w:pPr>
         <w:rPr>
@@ -2158,7 +2558,6 @@
           <w:b/>
           <w:sz w:val="36"/>
         </w:rPr>
-        <w:lastRenderedPageBreak/>
         <w:t>Conclusions</w:t>
       </w:r>
     </w:p>
@@ -2191,8 +2590,6 @@
         <w:spacing w:line="360" w:lineRule="auto"/>
         <w:jc w:val="both"/>
       </w:pPr>
-      <w:bookmarkStart w:id="0" w:name="_GoBack"/>
-      <w:bookmarkEnd w:id="0"/>
       <w:r>
         <w:t>While this implementation provides a simplified version of regular expression functionality, it offers a hands-on way to comprehend the concepts behind regular expressions and their practical applications in text processing and manipulation. Further enhancements could include expanding the functionality to cover more complex regular expression features and optimizing the code for efficiency and readability.</w:t>
       </w:r>

</xml_diff>